<commit_message>
add applied dataset name item
</commit_message>
<xml_diff>
--- a/assets/files/ANDlab-DataSharing.docx
+++ b/assets/files/ANDlab-DataSharing.docx
@@ -128,7 +128,6 @@
     <w:p>
       <w:pPr>
         <w:rPr>
-          <w:rFonts w:hint="eastAsia"/>
           <w:lang w:eastAsia="zh-CN"/>
         </w:rPr>
       </w:pPr>
@@ -475,21 +474,7 @@
           <w:rFonts w:ascii="Courier New" w:hAnsi="Courier New" w:cs="Courier New"/>
         </w:rPr>
         <w:lastRenderedPageBreak/>
-        <w:t xml:space="preserve">Publications using </w:t>
-      </w:r>
-      <w:proofErr w:type="gramStart"/>
-      <w:r>
-        <w:rPr>
-          <w:rFonts w:ascii="Courier New" w:hAnsi="Courier New" w:cs="Courier New"/>
-        </w:rPr>
-        <w:t>these</w:t>
-      </w:r>
-      <w:proofErr w:type="gramEnd"/>
-      <w:r>
-        <w:rPr>
-          <w:rFonts w:ascii="Courier New" w:hAnsi="Courier New" w:cs="Courier New"/>
-        </w:rPr>
-        <w:t xml:space="preserve"> data should cite and describe</w:t>
+        <w:t>Publications using these data should cite and describe</w:t>
       </w:r>
       <w:r>
         <w:rPr>
@@ -782,6 +767,38 @@
         <w:ind w:left="90"/>
         <w:rPr>
           <w:rFonts w:cstheme="minorHAnsi"/>
+        </w:rPr>
+      </w:pPr>
+    </w:p>
+    <w:p>
+      <w:pPr>
+        <w:ind w:left="90"/>
+        <w:rPr>
+          <w:rFonts w:cstheme="minorHAnsi"/>
+          <w:lang w:eastAsia="zh-CN"/>
+        </w:rPr>
+      </w:pPr>
+      <w:r>
+        <w:rPr>
+          <w:rFonts w:cstheme="minorHAnsi" w:hint="eastAsia"/>
+          <w:lang w:eastAsia="zh-CN"/>
+        </w:rPr>
+        <w:t>Applied Dataset Name: _______________________________</w:t>
+      </w:r>
+      <w:r>
+        <w:rPr>
+          <w:rFonts w:cstheme="minorHAnsi" w:hint="eastAsia"/>
+          <w:lang w:eastAsia="zh-CN"/>
+        </w:rPr>
+        <w:t>___________________________</w:t>
+      </w:r>
+    </w:p>
+    <w:p>
+      <w:pPr>
+        <w:ind w:left="90"/>
+        <w:rPr>
+          <w:rFonts w:cstheme="minorHAnsi" w:hint="eastAsia"/>
+          <w:lang w:eastAsia="zh-CN"/>
         </w:rPr>
       </w:pPr>
     </w:p>

</xml_diff>

<commit_message>
update data sharing agreement
</commit_message>
<xml_diff>
--- a/assets/files/ANDlab-DataSharing.docx
+++ b/assets/files/ANDlab-DataSharing.docx
@@ -150,7 +150,15 @@
         <w:t>data</w:t>
       </w:r>
       <w:r>
-        <w:t xml:space="preserve"> for your research. Please review the following agreement regarding your use of these data. Once you’ve agreed to the text, fill out the form by providing your name and affiliation, a description of your research project, and sign the form. Send the completed form in pdf format to</w:t>
+        <w:t xml:space="preserve"> for your research. Please review the following agreement regarding your use of </w:t>
+      </w:r>
+      <w:proofErr w:type="gramStart"/>
+      <w:r>
+        <w:t>these</w:t>
+      </w:r>
+      <w:proofErr w:type="gramEnd"/>
+      <w:r>
+        <w:t xml:space="preserve"> data. Once you’ve agreed to the text, fill out the form by providing your name and affiliation, a description of your research project, and sign the form. Send the completed form in pdf format to</w:t>
       </w:r>
       <w:r>
         <w:rPr>
@@ -251,13 +259,35 @@
         <w:rPr>
           <w:rFonts w:ascii="Courier New" w:hAnsi="Courier New" w:cs="Courier New"/>
         </w:rPr>
-        <w:t>data requestor</w:t>
-      </w:r>
-      <w:r>
-        <w:rPr>
-          <w:rFonts w:ascii="Courier New" w:hAnsi="Courier New" w:cs="Courier New"/>
-        </w:rPr>
-        <w:t xml:space="preserve"> for these purposes only. The use of these data for any commercial activities, including marketing and advertisement, is prohibited.</w:t>
+        <w:t xml:space="preserve">data </w:t>
+      </w:r>
+      <w:proofErr w:type="gramStart"/>
+      <w:r>
+        <w:rPr>
+          <w:rFonts w:ascii="Courier New" w:hAnsi="Courier New" w:cs="Courier New"/>
+        </w:rPr>
+        <w:t>requestor</w:t>
+      </w:r>
+      <w:proofErr w:type="gramEnd"/>
+      <w:r>
+        <w:rPr>
+          <w:rFonts w:ascii="Courier New" w:hAnsi="Courier New" w:cs="Courier New"/>
+        </w:rPr>
+        <w:t xml:space="preserve"> for these purposes only. The use of </w:t>
+      </w:r>
+      <w:proofErr w:type="gramStart"/>
+      <w:r>
+        <w:rPr>
+          <w:rFonts w:ascii="Courier New" w:hAnsi="Courier New" w:cs="Courier New"/>
+        </w:rPr>
+        <w:t>these</w:t>
+      </w:r>
+      <w:proofErr w:type="gramEnd"/>
+      <w:r>
+        <w:rPr>
+          <w:rFonts w:ascii="Courier New" w:hAnsi="Courier New" w:cs="Courier New"/>
+        </w:rPr>
+        <w:t xml:space="preserve"> data for any commercial activities, including marketing and advertisement, is prohibited.</w:t>
       </w:r>
     </w:p>
     <w:p>
@@ -285,7 +315,21 @@
         <w:rPr>
           <w:rFonts w:ascii="Courier New" w:hAnsi="Courier New" w:cs="Courier New"/>
         </w:rPr>
-        <w:t xml:space="preserve"> release these data to you only to conduct your own research projects. </w:t>
+        <w:t xml:space="preserve"> release </w:t>
+      </w:r>
+      <w:proofErr w:type="gramStart"/>
+      <w:r>
+        <w:rPr>
+          <w:rFonts w:ascii="Courier New" w:hAnsi="Courier New" w:cs="Courier New"/>
+        </w:rPr>
+        <w:t>these</w:t>
+      </w:r>
+      <w:proofErr w:type="gramEnd"/>
+      <w:r>
+        <w:rPr>
+          <w:rFonts w:ascii="Courier New" w:hAnsi="Courier New" w:cs="Courier New"/>
+        </w:rPr>
+        <w:t xml:space="preserve"> data to you only to conduct your own research projects. </w:t>
       </w:r>
       <w:r>
         <w:rPr>
@@ -297,7 +341,33 @@
         <w:rPr>
           <w:rFonts w:ascii="Courier New" w:hAnsi="Courier New" w:cs="Courier New"/>
         </w:rPr>
-        <w:t xml:space="preserve"> do not grant permission for you to share, redistribute, or republish these data. If other people are interested in working with these data, they should apply for access personally through LDbase and complete their own data sharing agreement. </w:t>
+        <w:t xml:space="preserve"> do not grant permission for you to share, redistribute, or republish these data. If other people are interested in working with these data, they should</w:t>
+      </w:r>
+      <w:r>
+        <w:rPr>
+          <w:rFonts w:ascii="Courier New" w:hAnsi="Courier New" w:cs="Courier New" w:hint="eastAsia"/>
+          <w:lang w:eastAsia="zh-CN"/>
+        </w:rPr>
+        <w:t xml:space="preserve"> </w:t>
+      </w:r>
+      <w:r>
+        <w:rPr>
+          <w:rFonts w:ascii="Courier New" w:hAnsi="Courier New" w:cs="Courier New"/>
+        </w:rPr>
+        <w:t>complete their own data sharing agreement</w:t>
+      </w:r>
+      <w:r>
+        <w:rPr>
+          <w:rFonts w:ascii="Courier New" w:hAnsi="Courier New" w:cs="Courier New" w:hint="eastAsia"/>
+          <w:lang w:eastAsia="zh-CN"/>
+        </w:rPr>
+        <w:t xml:space="preserve"> application</w:t>
+      </w:r>
+      <w:r>
+        <w:rPr>
+          <w:rFonts w:ascii="Courier New" w:hAnsi="Courier New" w:cs="Courier New"/>
+        </w:rPr>
+        <w:t xml:space="preserve">. </w:t>
       </w:r>
       <w:r>
         <w:rPr>
@@ -473,41 +543,61 @@
         <w:rPr>
           <w:rFonts w:ascii="Courier New" w:hAnsi="Courier New" w:cs="Courier New"/>
         </w:rPr>
+        <w:t xml:space="preserve">Publications using </w:t>
+      </w:r>
+      <w:proofErr w:type="gramStart"/>
+      <w:r>
+        <w:rPr>
+          <w:rFonts w:ascii="Courier New" w:hAnsi="Courier New" w:cs="Courier New"/>
+        </w:rPr>
+        <w:t>these</w:t>
+      </w:r>
+      <w:proofErr w:type="gramEnd"/>
+      <w:r>
+        <w:rPr>
+          <w:rFonts w:ascii="Courier New" w:hAnsi="Courier New" w:cs="Courier New"/>
+        </w:rPr>
+        <w:t xml:space="preserve"> data should cite and describe</w:t>
+      </w:r>
+      <w:r>
+        <w:rPr>
+          <w:rFonts w:ascii="Courier New" w:hAnsi="Courier New" w:cs="Courier New" w:hint="eastAsia"/>
+          <w:lang w:eastAsia="zh-CN"/>
+        </w:rPr>
+        <w:t xml:space="preserve"> </w:t>
+      </w:r>
+      <w:r>
+        <w:rPr>
+          <w:rFonts w:ascii="Courier New" w:hAnsi="Courier New" w:cs="Courier New"/>
+        </w:rPr>
+        <w:t>the</w:t>
+      </w:r>
+      <w:r>
+        <w:rPr>
+          <w:rFonts w:ascii="Courier New" w:hAnsi="Courier New" w:cs="Courier New" w:hint="eastAsia"/>
+          <w:lang w:eastAsia="zh-CN"/>
+        </w:rPr>
+        <w:t xml:space="preserve"> dataset or related article</w:t>
+      </w:r>
+      <w:r>
+        <w:rPr>
+          <w:rFonts w:ascii="Courier New" w:hAnsi="Courier New" w:cs="Courier New"/>
+        </w:rPr>
+        <w:t xml:space="preserve">. Citations </w:t>
+      </w:r>
+      <w:r>
+        <w:rPr>
+          <w:rFonts w:ascii="Courier New" w:hAnsi="Courier New" w:cs="Courier New"/>
+        </w:rPr>
         <w:lastRenderedPageBreak/>
-        <w:t>Publications using these data should cite and describe</w:t>
-      </w:r>
+        <w:t xml:space="preserve">can be found on the </w:t>
+      </w:r>
+      <w:proofErr w:type="spellStart"/>
       <w:r>
         <w:rPr>
           <w:rFonts w:ascii="Courier New" w:hAnsi="Courier New" w:cs="Courier New" w:hint="eastAsia"/>
           <w:lang w:eastAsia="zh-CN"/>
         </w:rPr>
-        <w:t xml:space="preserve"> </w:t>
-      </w:r>
-      <w:r>
-        <w:rPr>
-          <w:rFonts w:ascii="Courier New" w:hAnsi="Courier New" w:cs="Courier New"/>
-        </w:rPr>
-        <w:t>the</w:t>
-      </w:r>
-      <w:r>
-        <w:rPr>
-          <w:rFonts w:ascii="Courier New" w:hAnsi="Courier New" w:cs="Courier New" w:hint="eastAsia"/>
-          <w:lang w:eastAsia="zh-CN"/>
-        </w:rPr>
-        <w:t xml:space="preserve"> dataset or related article</w:t>
-      </w:r>
-      <w:r>
-        <w:rPr>
-          <w:rFonts w:ascii="Courier New" w:hAnsi="Courier New" w:cs="Courier New"/>
-        </w:rPr>
-        <w:t xml:space="preserve">. Citations can be found on the </w:t>
-      </w:r>
-      <w:proofErr w:type="spellStart"/>
-      <w:r>
-        <w:rPr>
-          <w:rFonts w:ascii="Courier New" w:hAnsi="Courier New" w:cs="Courier New" w:hint="eastAsia"/>
-          <w:lang w:eastAsia="zh-CN"/>
-        </w:rPr>
         <w:t>ANDLab</w:t>
       </w:r>
       <w:proofErr w:type="spellEnd"/>
@@ -515,7 +605,19 @@
         <w:rPr>
           <w:rFonts w:ascii="Courier New" w:hAnsi="Courier New" w:cs="Courier New"/>
         </w:rPr>
-        <w:t xml:space="preserve"> website. This will make sure others can access the data, if they wish. </w:t>
+        <w:t xml:space="preserve"> website. This will make sure others can access the </w:t>
+      </w:r>
+      <w:r>
+        <w:rPr>
+          <w:rFonts w:ascii="Courier New" w:hAnsi="Courier New" w:cs="Courier New"/>
+        </w:rPr>
+        <w:t>data if</w:t>
+      </w:r>
+      <w:r>
+        <w:rPr>
+          <w:rFonts w:ascii="Courier New" w:hAnsi="Courier New" w:cs="Courier New"/>
+        </w:rPr>
+        <w:t xml:space="preserve"> they wish. </w:t>
       </w:r>
       <w:r>
         <w:rPr>
@@ -783,21 +885,14 @@
           <w:rFonts w:cstheme="minorHAnsi" w:hint="eastAsia"/>
           <w:lang w:eastAsia="zh-CN"/>
         </w:rPr>
-        <w:t>Applied Dataset Name: _______________________________</w:t>
-      </w:r>
-      <w:r>
-        <w:rPr>
-          <w:rFonts w:cstheme="minorHAnsi" w:hint="eastAsia"/>
-          <w:lang w:eastAsia="zh-CN"/>
-        </w:rPr>
-        <w:t>___________________________</w:t>
-      </w:r>
-    </w:p>
-    <w:p>
-      <w:pPr>
-        <w:ind w:left="90"/>
-        <w:rPr>
-          <w:rFonts w:cstheme="minorHAnsi" w:hint="eastAsia"/>
+        <w:t>Applied Dataset Name: __________________________________________________________</w:t>
+      </w:r>
+    </w:p>
+    <w:p>
+      <w:pPr>
+        <w:ind w:left="90"/>
+        <w:rPr>
+          <w:rFonts w:cstheme="minorHAnsi"/>
           <w:lang w:eastAsia="zh-CN"/>
         </w:rPr>
       </w:pPr>

</xml_diff>